<commit_message>
Updated JAVASCRIPT.docx with new content
</commit_message>
<xml_diff>
--- a/JAVASCRIPT.docx
+++ b/JAVASCRIPT.docx
@@ -5,7 +5,11 @@
     <w:sdt>
       <w:sdtPr>
         <w:rPr>
+          <w:rFonts w:ascii="Times New Roman" w:eastAsiaTheme="minorHAnsi" w:hAnsi="Times New Roman"/>
           <w:color w:val="156082" w:themeColor="accent1"/>
+          <w:kern w:val="2"/>
+          <w:szCs w:val="24"/>
+          <w14:ligatures w14:val="standardContextual"/>
         </w:rPr>
         <w:id w:val="-977914792"/>
         <w:docPartObj>
@@ -15,11 +19,7 @@
       </w:sdtPr>
       <w:sdtEndPr>
         <w:rPr>
-          <w:rFonts w:ascii="Times New Roman" w:eastAsiaTheme="minorHAnsi" w:hAnsi="Times New Roman"/>
           <w:color w:val="auto"/>
-          <w:kern w:val="2"/>
-          <w:szCs w:val="24"/>
-          <w14:ligatures w14:val="standardContextual"/>
         </w:rPr>
       </w:sdtEndPr>
       <w:sdtContent>
@@ -179,8 +179,18 @@
                   <w:sz w:val="28"/>
                   <w:szCs w:val="28"/>
                 </w:rPr>
-                <w:t>Mastering Javascript</w:t>
+                <w:t xml:space="preserve">Mastering </w:t>
               </w:r>
+              <w:proofErr w:type="spellStart"/>
+              <w:r>
+                <w:rPr>
+                  <w:color w:val="156082" w:themeColor="accent1"/>
+                  <w:sz w:val="28"/>
+                  <w:szCs w:val="28"/>
+                </w:rPr>
+                <w:t>Javascript</w:t>
+              </w:r>
+              <w:proofErr w:type="spellEnd"/>
             </w:p>
           </w:sdtContent>
         </w:sdt>
@@ -591,8 +601,13 @@
         </w:numPr>
       </w:pPr>
       <w:r>
-        <w:t>Display important messages like erros</w:t>
-      </w:r>
+        <w:t xml:space="preserve">Display important messages like </w:t>
+      </w:r>
+      <w:proofErr w:type="spellStart"/>
+      <w:r>
+        <w:t>erros</w:t>
+      </w:r>
+      <w:proofErr w:type="spellEnd"/>
       <w:r>
         <w:fldChar w:fldCharType="begin"/>
       </w:r>
@@ -621,7 +636,15 @@
         </w:numPr>
       </w:pPr>
       <w:r>
-        <w:t>If we want to see the a specific line of code that is running in the background we can print or log to our console.</w:t>
+        <w:t xml:space="preserve">If we want to see </w:t>
+      </w:r>
+      <w:proofErr w:type="gramStart"/>
+      <w:r>
+        <w:t>the a</w:t>
+      </w:r>
+      <w:proofErr w:type="gramEnd"/>
+      <w:r>
+        <w:t xml:space="preserve"> specific line of code that is running in the background we can print or log to our console.</w:t>
       </w:r>
     </w:p>
     <w:p>
@@ -633,7 +656,23 @@
         </w:numPr>
       </w:pPr>
       <w:r>
-        <w:t>We use the .log() method to print whats inside the parenthesis on to the console.</w:t>
+        <w:t>We use the .</w:t>
+      </w:r>
+      <w:proofErr w:type="gramStart"/>
+      <w:r>
+        <w:t>log(</w:t>
+      </w:r>
+      <w:proofErr w:type="gramEnd"/>
+      <w:r>
+        <w:t xml:space="preserve">) method to print </w:t>
+      </w:r>
+      <w:proofErr w:type="spellStart"/>
+      <w:r>
+        <w:t>whats</w:t>
+      </w:r>
+      <w:proofErr w:type="spellEnd"/>
+      <w:r>
+        <w:t xml:space="preserve"> inside the parenthesis on to the console.</w:t>
       </w:r>
     </w:p>
     <w:p>
@@ -761,6 +800,7 @@
           <w:numId w:val="10"/>
         </w:numPr>
       </w:pPr>
+      <w:proofErr w:type="spellStart"/>
       <w:r>
         <w:rPr>
           <w:rStyle w:val="Emphasis"/>
@@ -771,6 +811,7 @@
         </w:rPr>
         <w:t>BigInt</w:t>
       </w:r>
+      <w:proofErr w:type="spellEnd"/>
       <w:r>
         <w:t>: Any number, greater than 2</w:t>
       </w:r>
@@ -900,7 +941,15 @@
         <w:t>false</w:t>
       </w:r>
       <w:r>
-        <w:t> (without quotes). It’s helpful to think of booleans as on and off switches or as the answers to a “yes” or “no” question.</w:t>
+        <w:t xml:space="preserve"> (without quotes). It’s helpful to think of </w:t>
+      </w:r>
+      <w:proofErr w:type="spellStart"/>
+      <w:r>
+        <w:t>booleans</w:t>
+      </w:r>
+      <w:proofErr w:type="spellEnd"/>
+      <w:r>
+        <w:t xml:space="preserve"> as on and off switches or as the answers to a “yes” or “no” question.</w:t>
       </w:r>
       <w:r>
         <w:br/>
@@ -925,7 +974,15 @@
         <w:t>Null</w:t>
       </w:r>
       <w:r>
-        <w:t>: This data type represents the intentional absence of a value, and is represented by the keyword </w:t>
+        <w:t xml:space="preserve">: This data type represents the intentional absence of a </w:t>
+      </w:r>
+      <w:proofErr w:type="gramStart"/>
+      <w:r>
+        <w:t>value, and</w:t>
+      </w:r>
+      <w:proofErr w:type="gramEnd"/>
+      <w:r>
+        <w:t xml:space="preserve"> is represented by the keyword </w:t>
       </w:r>
       <w:r>
         <w:rPr>
@@ -1059,13 +1116,146 @@
         <w:t>: Collections of related data.</w:t>
       </w:r>
     </w:p>
-    <w:p/>
     <w:p>
+      <w:r>
+        <w:t xml:space="preserve"> </w:t>
+      </w:r>
+    </w:p>
+    <w:p>
       <w:pPr>
         <w:pStyle w:val="Heading1"/>
       </w:pPr>
       <w:r>
         <w:lastRenderedPageBreak/>
+        <w:t>MATHS</w:t>
+      </w:r>
+    </w:p>
+    <w:p>
+      <w:pPr>
+        <w:pStyle w:val="ListParagraph"/>
+        <w:numPr>
+          <w:ilvl w:val="0"/>
+          <w:numId w:val="11"/>
+        </w:numPr>
+      </w:pPr>
+      <w:r>
+        <w:t>Can be done in the console</w:t>
+      </w:r>
+    </w:p>
+    <w:p>
+      <w:pPr>
+        <w:pStyle w:val="ListParagraph"/>
+        <w:numPr>
+          <w:ilvl w:val="0"/>
+          <w:numId w:val="11"/>
+        </w:numPr>
+      </w:pPr>
+      <w:r>
+        <w:t xml:space="preserve">There is an order that must be adhered to when </w:t>
+      </w:r>
+      <w:proofErr w:type="spellStart"/>
+      <w:r>
+        <w:t>maths</w:t>
+      </w:r>
+      <w:proofErr w:type="spellEnd"/>
+      <w:r>
+        <w:t xml:space="preserve"> in JavaScript.</w:t>
+      </w:r>
+    </w:p>
+    <w:p>
+      <w:pPr>
+        <w:pStyle w:val="ListParagraph"/>
+        <w:numPr>
+          <w:ilvl w:val="0"/>
+          <w:numId w:val="11"/>
+        </w:numPr>
+      </w:pPr>
+      <w:r>
+        <w:t xml:space="preserve">The order can be controlled by using </w:t>
+      </w:r>
+      <w:proofErr w:type="gramStart"/>
+      <w:r>
+        <w:t xml:space="preserve">brackets </w:t>
+      </w:r>
+      <w:r>
+        <w:t>.</w:t>
+      </w:r>
+      <w:proofErr w:type="gramEnd"/>
+    </w:p>
+    <w:p>
+      <w:pPr>
+        <w:pStyle w:val="ListParagraph"/>
+        <w:numPr>
+          <w:ilvl w:val="0"/>
+          <w:numId w:val="11"/>
+        </w:numPr>
+      </w:pPr>
+      <w:r>
+        <w:t>Best practiced when calculati</w:t>
+      </w:r>
+      <w:r>
+        <w:t>ng money is to calculate in cents instead of dollars</w:t>
+      </w:r>
+      <w:r>
+        <w:t xml:space="preserve"> because calculation with</w:t>
+      </w:r>
+      <w:r>
+        <w:t xml:space="preserve"> floats </w:t>
+      </w:r>
+      <w:proofErr w:type="gramStart"/>
+      <w:r>
+        <w:t>are</w:t>
+      </w:r>
+      <w:proofErr w:type="gramEnd"/>
+      <w:r>
+        <w:t xml:space="preserve"> sometime inaccurate</w:t>
+      </w:r>
+      <w:r>
+        <w:t>.</w:t>
+      </w:r>
+    </w:p>
+    <w:p>
+      <w:pPr>
+        <w:pStyle w:val="ListParagraph"/>
+        <w:numPr>
+          <w:ilvl w:val="0"/>
+          <w:numId w:val="11"/>
+        </w:numPr>
+      </w:pPr>
+      <w:proofErr w:type="spellStart"/>
+      <w:r>
+        <w:rPr>
+          <w:highlight w:val="cyan"/>
+        </w:rPr>
+        <w:t>Math.ro</w:t>
+      </w:r>
+      <w:r>
+        <w:rPr>
+          <w:highlight w:val="cyan"/>
+        </w:rPr>
+        <w:t>und</w:t>
+      </w:r>
+      <w:proofErr w:type="spellEnd"/>
+      <w:r>
+        <w:rPr>
+          <w:highlight w:val="cyan"/>
+        </w:rPr>
+        <w:t>()</w:t>
+      </w:r>
+      <w:r>
+        <w:t xml:space="preserve"> [use to round off numbers]</w:t>
+      </w:r>
+    </w:p>
+    <w:p>
+      <w:pPr>
+        <w:pStyle w:val="Heading1"/>
+      </w:pPr>
+    </w:p>
+    <w:p>
+      <w:pPr>
+        <w:pStyle w:val="Heading1"/>
+      </w:pPr>
+      <w:r>
         <w:t>REFERENCE LIST</w:t>
       </w:r>
     </w:p>
@@ -1649,6 +1839,119 @@
     </w:lvl>
   </w:abstractNum>
   <w:abstractNum w:abstractNumId="4" w15:restartNumberingAfterBreak="0">
+    <w:nsid w:val="3BC81EE3"/>
+    <w:multiLevelType w:val="hybridMultilevel"/>
+    <w:tmpl w:val="21A89B7A"/>
+    <w:lvl w:ilvl="0" w:tplc="04090001">
+      <w:start w:val="1"/>
+      <w:numFmt w:val="bullet"/>
+      <w:lvlText w:val=""/>
+      <w:lvlJc w:val="left"/>
+      <w:pPr>
+        <w:ind w:left="720" w:hanging="360"/>
+      </w:pPr>
+      <w:rPr>
+        <w:rFonts w:ascii="Symbol" w:hAnsi="Symbol" w:hint="default"/>
+      </w:rPr>
+    </w:lvl>
+    <w:lvl w:ilvl="1" w:tplc="04090003" w:tentative="1">
+      <w:start w:val="1"/>
+      <w:numFmt w:val="bullet"/>
+      <w:lvlText w:val="o"/>
+      <w:lvlJc w:val="left"/>
+      <w:pPr>
+        <w:ind w:left="1440" w:hanging="360"/>
+      </w:pPr>
+      <w:rPr>
+        <w:rFonts w:ascii="Courier New" w:hAnsi="Courier New" w:cs="Courier New" w:hint="default"/>
+      </w:rPr>
+    </w:lvl>
+    <w:lvl w:ilvl="2" w:tplc="04090005" w:tentative="1">
+      <w:start w:val="1"/>
+      <w:numFmt w:val="bullet"/>
+      <w:lvlText w:val=""/>
+      <w:lvlJc w:val="left"/>
+      <w:pPr>
+        <w:ind w:left="2160" w:hanging="360"/>
+      </w:pPr>
+      <w:rPr>
+        <w:rFonts w:ascii="Wingdings" w:hAnsi="Wingdings" w:hint="default"/>
+      </w:rPr>
+    </w:lvl>
+    <w:lvl w:ilvl="3" w:tplc="04090001" w:tentative="1">
+      <w:start w:val="1"/>
+      <w:numFmt w:val="bullet"/>
+      <w:lvlText w:val=""/>
+      <w:lvlJc w:val="left"/>
+      <w:pPr>
+        <w:ind w:left="2880" w:hanging="360"/>
+      </w:pPr>
+      <w:rPr>
+        <w:rFonts w:ascii="Symbol" w:hAnsi="Symbol" w:hint="default"/>
+      </w:rPr>
+    </w:lvl>
+    <w:lvl w:ilvl="4" w:tplc="04090003" w:tentative="1">
+      <w:start w:val="1"/>
+      <w:numFmt w:val="bullet"/>
+      <w:lvlText w:val="o"/>
+      <w:lvlJc w:val="left"/>
+      <w:pPr>
+        <w:ind w:left="3600" w:hanging="360"/>
+      </w:pPr>
+      <w:rPr>
+        <w:rFonts w:ascii="Courier New" w:hAnsi="Courier New" w:cs="Courier New" w:hint="default"/>
+      </w:rPr>
+    </w:lvl>
+    <w:lvl w:ilvl="5" w:tplc="04090005" w:tentative="1">
+      <w:start w:val="1"/>
+      <w:numFmt w:val="bullet"/>
+      <w:lvlText w:val=""/>
+      <w:lvlJc w:val="left"/>
+      <w:pPr>
+        <w:ind w:left="4320" w:hanging="360"/>
+      </w:pPr>
+      <w:rPr>
+        <w:rFonts w:ascii="Wingdings" w:hAnsi="Wingdings" w:hint="default"/>
+      </w:rPr>
+    </w:lvl>
+    <w:lvl w:ilvl="6" w:tplc="04090001" w:tentative="1">
+      <w:start w:val="1"/>
+      <w:numFmt w:val="bullet"/>
+      <w:lvlText w:val=""/>
+      <w:lvlJc w:val="left"/>
+      <w:pPr>
+        <w:ind w:left="5040" w:hanging="360"/>
+      </w:pPr>
+      <w:rPr>
+        <w:rFonts w:ascii="Symbol" w:hAnsi="Symbol" w:hint="default"/>
+      </w:rPr>
+    </w:lvl>
+    <w:lvl w:ilvl="7" w:tplc="04090003" w:tentative="1">
+      <w:start w:val="1"/>
+      <w:numFmt w:val="bullet"/>
+      <w:lvlText w:val="o"/>
+      <w:lvlJc w:val="left"/>
+      <w:pPr>
+        <w:ind w:left="5760" w:hanging="360"/>
+      </w:pPr>
+      <w:rPr>
+        <w:rFonts w:ascii="Courier New" w:hAnsi="Courier New" w:cs="Courier New" w:hint="default"/>
+      </w:rPr>
+    </w:lvl>
+    <w:lvl w:ilvl="8" w:tplc="04090005" w:tentative="1">
+      <w:start w:val="1"/>
+      <w:numFmt w:val="bullet"/>
+      <w:lvlText w:val=""/>
+      <w:lvlJc w:val="left"/>
+      <w:pPr>
+        <w:ind w:left="6480" w:hanging="360"/>
+      </w:pPr>
+      <w:rPr>
+        <w:rFonts w:ascii="Wingdings" w:hAnsi="Wingdings" w:hint="default"/>
+      </w:rPr>
+    </w:lvl>
+  </w:abstractNum>
+  <w:abstractNum w:abstractNumId="5" w15:restartNumberingAfterBreak="0">
     <w:nsid w:val="4012234F"/>
     <w:multiLevelType w:val="hybridMultilevel"/>
     <w:tmpl w:val="AE2A16D2"/>
@@ -1761,7 +2064,7 @@
       </w:rPr>
     </w:lvl>
   </w:abstractNum>
-  <w:abstractNum w:abstractNumId="5" w15:restartNumberingAfterBreak="0">
+  <w:abstractNum w:abstractNumId="6" w15:restartNumberingAfterBreak="0">
     <w:nsid w:val="49061F9B"/>
     <w:multiLevelType w:val="multilevel"/>
     <w:tmpl w:val="B4DAC716"/>
@@ -1882,7 +2185,7 @@
       </w:rPr>
     </w:lvl>
   </w:abstractNum>
-  <w:abstractNum w:abstractNumId="6" w15:restartNumberingAfterBreak="0">
+  <w:abstractNum w:abstractNumId="7" w15:restartNumberingAfterBreak="0">
     <w:nsid w:val="4BE02620"/>
     <w:multiLevelType w:val="multilevel"/>
     <w:tmpl w:val="A8BEF6EE"/>
@@ -2003,7 +2306,7 @@
       </w:rPr>
     </w:lvl>
   </w:abstractNum>
-  <w:abstractNum w:abstractNumId="7" w15:restartNumberingAfterBreak="0">
+  <w:abstractNum w:abstractNumId="8" w15:restartNumberingAfterBreak="0">
     <w:nsid w:val="55B414CE"/>
     <w:multiLevelType w:val="multilevel"/>
     <w:tmpl w:val="B4DAC716"/>
@@ -2124,7 +2427,7 @@
       </w:rPr>
     </w:lvl>
   </w:abstractNum>
-  <w:abstractNum w:abstractNumId="8" w15:restartNumberingAfterBreak="0">
+  <w:abstractNum w:abstractNumId="9" w15:restartNumberingAfterBreak="0">
     <w:nsid w:val="573D1A41"/>
     <w:multiLevelType w:val="multilevel"/>
     <w:tmpl w:val="A8BEF6EE"/>
@@ -2245,7 +2548,7 @@
       </w:rPr>
     </w:lvl>
   </w:abstractNum>
-  <w:abstractNum w:abstractNumId="9" w15:restartNumberingAfterBreak="0">
+  <w:abstractNum w:abstractNumId="10" w15:restartNumberingAfterBreak="0">
     <w:nsid w:val="66533853"/>
     <w:multiLevelType w:val="hybridMultilevel"/>
     <w:tmpl w:val="03B46B42"/>
@@ -2359,7 +2662,7 @@
     </w:lvl>
   </w:abstractNum>
   <w:num w:numId="1" w16cid:durableId="209650916">
-    <w:abstractNumId w:val="6"/>
+    <w:abstractNumId w:val="7"/>
   </w:num>
   <w:num w:numId="2" w16cid:durableId="294258032">
     <w:abstractNumId w:val="0"/>
@@ -2371,22 +2674,25 @@
     <w:abstractNumId w:val="3"/>
   </w:num>
   <w:num w:numId="5" w16cid:durableId="471875610">
-    <w:abstractNumId w:val="9"/>
+    <w:abstractNumId w:val="10"/>
   </w:num>
   <w:num w:numId="6" w16cid:durableId="710618176">
-    <w:abstractNumId w:val="4"/>
+    <w:abstractNumId w:val="5"/>
   </w:num>
   <w:num w:numId="7" w16cid:durableId="1935048119">
     <w:abstractNumId w:val="2"/>
   </w:num>
   <w:num w:numId="8" w16cid:durableId="1038581710">
-    <w:abstractNumId w:val="5"/>
+    <w:abstractNumId w:val="6"/>
   </w:num>
   <w:num w:numId="9" w16cid:durableId="948896135">
-    <w:abstractNumId w:val="7"/>
+    <w:abstractNumId w:val="8"/>
   </w:num>
   <w:num w:numId="10" w16cid:durableId="41056819">
-    <w:abstractNumId w:val="8"/>
+    <w:abstractNumId w:val="9"/>
+  </w:num>
+  <w:num w:numId="11" w16cid:durableId="506411473">
+    <w:abstractNumId w:val="4"/>
   </w:num>
 </w:numbering>
 </file>
@@ -2804,7 +3110,7 @@
     <w:link w:val="Heading1Char"/>
     <w:uiPriority w:val="9"/>
     <w:qFormat/>
-    <w:rsid w:val="00A075A4"/>
+    <w:rsid w:val="0028761B"/>
     <w:pPr>
       <w:keepNext/>
       <w:keepLines/>
@@ -2815,7 +3121,7 @@
       <w:rFonts w:eastAsiaTheme="majorEastAsia" w:cstheme="majorBidi"/>
       <w:b/>
       <w:color w:val="0F4761" w:themeColor="accent1" w:themeShade="BF"/>
-      <w:sz w:val="40"/>
+      <w:sz w:val="28"/>
       <w:szCs w:val="40"/>
       <w:u w:val="single"/>
     </w:rPr>
@@ -3001,6 +3307,7 @@
   <w:style w:type="character" w:default="1" w:styleId="DefaultParagraphFont">
     <w:name w:val="Default Paragraph Font"/>
     <w:uiPriority w:val="1"/>
+    <w:semiHidden/>
     <w:unhideWhenUsed/>
   </w:style>
   <w:style w:type="table" w:default="1" w:styleId="TableNormal">
@@ -3029,12 +3336,12 @@
     <w:basedOn w:val="DefaultParagraphFont"/>
     <w:link w:val="Heading1"/>
     <w:uiPriority w:val="9"/>
-    <w:rsid w:val="00A075A4"/>
+    <w:rsid w:val="0028761B"/>
     <w:rPr>
       <w:rFonts w:ascii="Times New Roman" w:eastAsiaTheme="majorEastAsia" w:hAnsi="Times New Roman" w:cstheme="majorBidi"/>
       <w:b/>
       <w:color w:val="0F4761" w:themeColor="accent1" w:themeShade="BF"/>
-      <w:sz w:val="40"/>
+      <w:sz w:val="28"/>
       <w:szCs w:val="40"/>
       <w:u w:val="single"/>
     </w:rPr>
@@ -3562,8 +3869,13 @@
   <w:rsids>
     <w:rsidRoot w:val="009875E0"/>
     <w:rsid w:val="003918D7"/>
+    <w:rsid w:val="003C3DF3"/>
+    <w:rsid w:val="004375CE"/>
+    <w:rsid w:val="00556F99"/>
+    <w:rsid w:val="0059675F"/>
     <w:rsid w:val="009875E0"/>
     <w:rsid w:val="00DF661C"/>
+    <w:rsid w:val="00F70483"/>
   </w:rsids>
   <m:mathPr>
     <m:mathFont m:val="Cambria Math"/>

</xml_diff>